<commit_message>
today's resource notes 2
</commit_message>
<xml_diff>
--- a/Resources/Links.docx
+++ b/Resources/Links.docx
@@ -34,15 +34,7 @@
     <w:p/>
     <w:p>
       <w:r>
-        <w:t xml:space="preserve">Carroll College Library &amp; Learning </w:t>
-      </w:r>
-      <w:proofErr w:type="gramStart"/>
-      <w:r>
-        <w:t>Commons  -</w:t>
-      </w:r>
-      <w:proofErr w:type="gramEnd"/>
-      <w:r>
-        <w:t xml:space="preserve"> </w:t>
+        <w:t xml:space="preserve">Carroll College Library &amp; Learning Commons  - </w:t>
       </w:r>
       <w:r>
         <w:t>The Fourier Transform Applied to Sound</w:t>
@@ -67,15 +59,7 @@
         </w:numPr>
       </w:pPr>
       <w:r>
-        <w:t xml:space="preserve">“Any continuous periodic function can be expressed in terms of sines and </w:t>
-      </w:r>
-      <w:proofErr w:type="gramStart"/>
-      <w:r>
-        <w:t>cosines</w:t>
-      </w:r>
-      <w:proofErr w:type="gramEnd"/>
-      <w:r>
-        <w:t>”</w:t>
+        <w:t>“Any continuous periodic function can be expressed in terms of sines and cosines”</w:t>
       </w:r>
     </w:p>
     <w:p>
@@ -109,15 +93,7 @@
         </w:numPr>
       </w:pPr>
       <w:r>
-        <w:t xml:space="preserve">FT takes position over time data/ position over time </w:t>
-      </w:r>
-      <w:proofErr w:type="gramStart"/>
-      <w:r>
-        <w:t>functions, and</w:t>
-      </w:r>
-      <w:proofErr w:type="gramEnd"/>
-      <w:r>
-        <w:t xml:space="preserve"> turns them</w:t>
+        <w:t>FT takes position over time data/ position over time functions, and turns them</w:t>
       </w:r>
       <w:r>
         <w:t xml:space="preserve"> into</w:t>
@@ -174,15 +150,7 @@
         <w:t>Fourier</w:t>
       </w:r>
       <w:r>
-        <w:t xml:space="preserve"> transform of an audio file, we wouldn’t see the different notes at different times, we </w:t>
-      </w:r>
-      <w:proofErr w:type="gramStart"/>
-      <w:r>
-        <w:t>would</w:t>
-      </w:r>
-      <w:proofErr w:type="gramEnd"/>
-      <w:r>
-        <w:t xml:space="preserve"> see all the notes at once.</w:t>
+        <w:t xml:space="preserve"> transform of an audio file, we wouldn’t see the different notes at different times, we would see all the notes at once.</w:t>
       </w:r>
     </w:p>
     <w:p>
@@ -206,15 +174,7 @@
     <w:p/>
     <w:p>
       <w:r>
-        <w:t xml:space="preserve">Jeff </w:t>
-      </w:r>
-      <w:proofErr w:type="gramStart"/>
-      <w:r>
-        <w:t>Heaton  -</w:t>
-      </w:r>
-      <w:proofErr w:type="gramEnd"/>
-      <w:r>
-        <w:t xml:space="preserve"> </w:t>
+        <w:t xml:space="preserve">Jeff Heaton  - </w:t>
       </w:r>
       <w:r>
         <w:t>Extract Musical notes from Audio in Python with FFT</w:t>
@@ -294,15 +254,7 @@
     <w:p/>
     <w:p>
       <w:r>
-        <w:t>3Blue1</w:t>
-      </w:r>
-      <w:proofErr w:type="gramStart"/>
-      <w:r>
-        <w:t>Brown  -</w:t>
-      </w:r>
-      <w:proofErr w:type="gramEnd"/>
-      <w:r>
-        <w:t xml:space="preserve"> </w:t>
+        <w:t xml:space="preserve">3Blue1Brown  - </w:t>
       </w:r>
       <w:r>
         <w:t>But what is the Fourier Transform? A visual introduction</w:t>
@@ -342,15 +294,7 @@
     <w:p/>
     <w:p>
       <w:r>
-        <w:t xml:space="preserve">The Coding </w:t>
-      </w:r>
-      <w:proofErr w:type="gramStart"/>
-      <w:r>
-        <w:t>Train  -</w:t>
-      </w:r>
-      <w:proofErr w:type="gramEnd"/>
-      <w:r>
-        <w:t xml:space="preserve"> Sound Visualization: Frequency Analysis with FFT</w:t>
+        <w:t>The Coding Train  - Sound Visualization: Frequency Analysis with FFT</w:t>
       </w:r>
     </w:p>
     <w:p>
@@ -384,20 +328,7 @@
     <w:p/>
     <w:p>
       <w:r>
-        <w:t xml:space="preserve">Valerio </w:t>
-      </w:r>
-      <w:proofErr w:type="spellStart"/>
-      <w:proofErr w:type="gramStart"/>
-      <w:r>
-        <w:t>Velardo</w:t>
-      </w:r>
-      <w:proofErr w:type="spellEnd"/>
-      <w:r>
-        <w:t xml:space="preserve">  -</w:t>
-      </w:r>
-      <w:proofErr w:type="gramEnd"/>
-      <w:r>
-        <w:t xml:space="preserve"> How to Extract the Fourier Transform with Python</w:t>
+        <w:t>Valerio Velardo  - How to Extract the Fourier Transform with Python</w:t>
       </w:r>
     </w:p>
     <w:p>
@@ -428,9 +359,145 @@
         <w:t>to utilize FT to transform waveform samples into frequency magnitude</w:t>
       </w:r>
     </w:p>
+    <w:p/>
+    <w:p>
+      <w:r>
+        <w:t xml:space="preserve">Valerio  - Velardo  - Short-Time Fourier Transform Explained Easily </w:t>
+      </w:r>
+    </w:p>
+    <w:p>
+      <w:hyperlink r:id="rId11" w:history="1">
+        <w:r>
+          <w:rPr>
+            <w:rStyle w:val="Hyperlink"/>
+          </w:rPr>
+          <w:t>https://www.youtube.com/watch?v=-Yxj3yfvY-4</w:t>
+        </w:r>
+      </w:hyperlink>
+      <w:r>
+        <w:t xml:space="preserve"> </w:t>
+      </w:r>
+    </w:p>
+    <w:p>
+      <w:pPr>
+        <w:pStyle w:val="ListParagraph"/>
+        <w:numPr>
+          <w:ilvl w:val="0"/>
+          <w:numId w:val="3"/>
+        </w:numPr>
+      </w:pPr>
+      <w:r>
+        <w:t>Declare a “frame size” and take various snapshots of the audio file and then utilize DFT on each frame to analyze an extended waveform.</w:t>
+      </w:r>
+    </w:p>
+    <w:p>
+      <w:pPr>
+        <w:pStyle w:val="ListParagraph"/>
+        <w:numPr>
+          <w:ilvl w:val="0"/>
+          <w:numId w:val="3"/>
+        </w:numPr>
+      </w:pPr>
+      <w:r>
+        <w:t>(32:16) formula for visualizing sound into a spectrogram</w:t>
+      </w:r>
+    </w:p>
+    <w:p/>
+    <w:p>
+      <w:r>
+        <w:br w:type="page"/>
+      </w:r>
+    </w:p>
+    <w:p>
+      <w:r>
+        <w:lastRenderedPageBreak/>
+        <w:t>Valerio  - Velardo  - How to Extract Spectrograms from Audio with Python</w:t>
+      </w:r>
+    </w:p>
+    <w:p>
+      <w:hyperlink r:id="rId12" w:history="1">
+        <w:r>
+          <w:rPr>
+            <w:rStyle w:val="Hyperlink"/>
+          </w:rPr>
+          <w:t>https://www.youtube.com/watch?v=3gzI4Z2OFgY</w:t>
+        </w:r>
+      </w:hyperlink>
+      <w:r>
+        <w:t xml:space="preserve"> </w:t>
+      </w:r>
+    </w:p>
+    <w:p>
+      <w:hyperlink r:id="rId13" w:history="1">
+        <w:r>
+          <w:rPr>
+            <w:rStyle w:val="Hyperlink"/>
+          </w:rPr>
+          <w:t>https://github.com/musikalkemist/AudioSignalProcessingForML/blob/master/16%20-%20Extracting%20Spectrograms%20from%20Audio%20with%20Python/Extracting%20Spectrograms%20from%20Audio%20with%20Python.ipynb</w:t>
+        </w:r>
+      </w:hyperlink>
+      <w:r>
+        <w:t xml:space="preserve"> </w:t>
+      </w:r>
+    </w:p>
+    <w:p>
+      <w:pPr>
+        <w:pStyle w:val="ListParagraph"/>
+        <w:numPr>
+          <w:ilvl w:val="0"/>
+          <w:numId w:val="4"/>
+        </w:numPr>
+      </w:pPr>
+      <w:r>
+        <w:t>How to use STFT to create a spectrogram from a waveform</w:t>
+      </w:r>
+    </w:p>
+    <w:p/>
+    <w:p>
+      <w:r>
+        <w:t>Steve Brunton  - Denoising Data with FFT [Python]</w:t>
+      </w:r>
+    </w:p>
+    <w:p>
+      <w:hyperlink r:id="rId14" w:history="1">
+        <w:r>
+          <w:rPr>
+            <w:rStyle w:val="Hyperlink"/>
+          </w:rPr>
+          <w:t>https://www.youtube.com/watch?v=s2K1JfNR7Sc</w:t>
+        </w:r>
+      </w:hyperlink>
+      <w:r>
+        <w:t xml:space="preserve"> </w:t>
+      </w:r>
+    </w:p>
+    <w:p>
+      <w:pPr>
+        <w:pStyle w:val="ListParagraph"/>
+        <w:numPr>
+          <w:ilvl w:val="0"/>
+          <w:numId w:val="4"/>
+        </w:numPr>
+      </w:pPr>
+      <w:r>
+        <w:t xml:space="preserve">Demonstration of adding random noise to a set with two unique sine waves, denoising by removing all frequencies that do not reach a designated power level, and </w:t>
+      </w:r>
+      <w:r>
+        <w:t>inversely</w:t>
+      </w:r>
+      <w:r>
+        <w:t xml:space="preserve"> transforming the data to </w:t>
+      </w:r>
+      <w:r>
+        <w:t>reproduce</w:t>
+      </w:r>
+      <w:r>
+        <w:t xml:space="preserve"> the original set before the random noise was added.</w:t>
+      </w:r>
+    </w:p>
     <w:sectPr>
       <w:pgSz w:w="12240" w:h="15840"/>
-      <w:pgMar w:top="1440" w:right="1440" w:bottom="1440" w:left="1440" w:header="708" w:footer="708" w:gutter="0"/>
+      <w:pgMar w:top="720" w:right="720" w:bottom="720" w:left="720" w:header="708" w:footer="708" w:gutter="0"/>
       <w:cols w:space="708"/>
       <w:docGrid w:linePitch="360"/>
     </w:sectPr>
@@ -443,7 +510,7 @@
   <w:abstractNum w:abstractNumId="0" w15:restartNumberingAfterBreak="0">
     <w:nsid w:val="2A9A15DC"/>
     <w:multiLevelType w:val="hybridMultilevel"/>
-    <w:tmpl w:val="8B78E75A"/>
+    <w:tmpl w:val="ECE22A5A"/>
     <w:lvl w:ilvl="0" w:tplc="04090001">
       <w:start w:val="1"/>
       <w:numFmt w:val="bullet"/>
@@ -554,6 +621,119 @@
     </w:lvl>
   </w:abstractNum>
   <w:abstractNum w:abstractNumId="1" w15:restartNumberingAfterBreak="0">
+    <w:nsid w:val="3AF92C8C"/>
+    <w:multiLevelType w:val="hybridMultilevel"/>
+    <w:tmpl w:val="536A6EAE"/>
+    <w:lvl w:ilvl="0" w:tplc="04090001">
+      <w:start w:val="1"/>
+      <w:numFmt w:val="bullet"/>
+      <w:lvlText w:val=""/>
+      <w:lvlJc w:val="left"/>
+      <w:pPr>
+        <w:ind w:left="720" w:hanging="360"/>
+      </w:pPr>
+      <w:rPr>
+        <w:rFonts w:ascii="Symbol" w:hAnsi="Symbol" w:hint="default"/>
+      </w:rPr>
+    </w:lvl>
+    <w:lvl w:ilvl="1" w:tplc="04090003" w:tentative="1">
+      <w:start w:val="1"/>
+      <w:numFmt w:val="bullet"/>
+      <w:lvlText w:val="o"/>
+      <w:lvlJc w:val="left"/>
+      <w:pPr>
+        <w:ind w:left="1440" w:hanging="360"/>
+      </w:pPr>
+      <w:rPr>
+        <w:rFonts w:ascii="Courier New" w:hAnsi="Courier New" w:cs="Courier New" w:hint="default"/>
+      </w:rPr>
+    </w:lvl>
+    <w:lvl w:ilvl="2" w:tplc="04090005" w:tentative="1">
+      <w:start w:val="1"/>
+      <w:numFmt w:val="bullet"/>
+      <w:lvlText w:val=""/>
+      <w:lvlJc w:val="left"/>
+      <w:pPr>
+        <w:ind w:left="2160" w:hanging="360"/>
+      </w:pPr>
+      <w:rPr>
+        <w:rFonts w:ascii="Wingdings" w:hAnsi="Wingdings" w:hint="default"/>
+      </w:rPr>
+    </w:lvl>
+    <w:lvl w:ilvl="3" w:tplc="04090001" w:tentative="1">
+      <w:start w:val="1"/>
+      <w:numFmt w:val="bullet"/>
+      <w:lvlText w:val=""/>
+      <w:lvlJc w:val="left"/>
+      <w:pPr>
+        <w:ind w:left="2880" w:hanging="360"/>
+      </w:pPr>
+      <w:rPr>
+        <w:rFonts w:ascii="Symbol" w:hAnsi="Symbol" w:hint="default"/>
+      </w:rPr>
+    </w:lvl>
+    <w:lvl w:ilvl="4" w:tplc="04090003" w:tentative="1">
+      <w:start w:val="1"/>
+      <w:numFmt w:val="bullet"/>
+      <w:lvlText w:val="o"/>
+      <w:lvlJc w:val="left"/>
+      <w:pPr>
+        <w:ind w:left="3600" w:hanging="360"/>
+      </w:pPr>
+      <w:rPr>
+        <w:rFonts w:ascii="Courier New" w:hAnsi="Courier New" w:cs="Courier New" w:hint="default"/>
+      </w:rPr>
+    </w:lvl>
+    <w:lvl w:ilvl="5" w:tplc="04090005" w:tentative="1">
+      <w:start w:val="1"/>
+      <w:numFmt w:val="bullet"/>
+      <w:lvlText w:val=""/>
+      <w:lvlJc w:val="left"/>
+      <w:pPr>
+        <w:ind w:left="4320" w:hanging="360"/>
+      </w:pPr>
+      <w:rPr>
+        <w:rFonts w:ascii="Wingdings" w:hAnsi="Wingdings" w:hint="default"/>
+      </w:rPr>
+    </w:lvl>
+    <w:lvl w:ilvl="6" w:tplc="04090001" w:tentative="1">
+      <w:start w:val="1"/>
+      <w:numFmt w:val="bullet"/>
+      <w:lvlText w:val=""/>
+      <w:lvlJc w:val="left"/>
+      <w:pPr>
+        <w:ind w:left="5040" w:hanging="360"/>
+      </w:pPr>
+      <w:rPr>
+        <w:rFonts w:ascii="Symbol" w:hAnsi="Symbol" w:hint="default"/>
+      </w:rPr>
+    </w:lvl>
+    <w:lvl w:ilvl="7" w:tplc="04090003" w:tentative="1">
+      <w:start w:val="1"/>
+      <w:numFmt w:val="bullet"/>
+      <w:lvlText w:val="o"/>
+      <w:lvlJc w:val="left"/>
+      <w:pPr>
+        <w:ind w:left="5760" w:hanging="360"/>
+      </w:pPr>
+      <w:rPr>
+        <w:rFonts w:ascii="Courier New" w:hAnsi="Courier New" w:cs="Courier New" w:hint="default"/>
+      </w:rPr>
+    </w:lvl>
+    <w:lvl w:ilvl="8" w:tplc="04090005" w:tentative="1">
+      <w:start w:val="1"/>
+      <w:numFmt w:val="bullet"/>
+      <w:lvlText w:val=""/>
+      <w:lvlJc w:val="left"/>
+      <w:pPr>
+        <w:ind w:left="6480" w:hanging="360"/>
+      </w:pPr>
+      <w:rPr>
+        <w:rFonts w:ascii="Wingdings" w:hAnsi="Wingdings" w:hint="default"/>
+      </w:rPr>
+    </w:lvl>
+  </w:abstractNum>
+  <w:abstractNum w:abstractNumId="2" w15:restartNumberingAfterBreak="0">
     <w:nsid w:val="49114C9F"/>
     <w:multiLevelType w:val="hybridMultilevel"/>
     <w:tmpl w:val="69624808"/>
@@ -666,7 +846,7 @@
       </w:rPr>
     </w:lvl>
   </w:abstractNum>
-  <w:abstractNum w:abstractNumId="2" w15:restartNumberingAfterBreak="0">
+  <w:abstractNum w:abstractNumId="3" w15:restartNumberingAfterBreak="0">
     <w:nsid w:val="525B2EB3"/>
     <w:multiLevelType w:val="hybridMultilevel"/>
     <w:tmpl w:val="90EE6990"/>
@@ -780,13 +960,16 @@
     </w:lvl>
   </w:abstractNum>
   <w:num w:numId="1" w16cid:durableId="83848317">
-    <w:abstractNumId w:val="1"/>
+    <w:abstractNumId w:val="2"/>
   </w:num>
   <w:num w:numId="2" w16cid:durableId="2078479236">
-    <w:abstractNumId w:val="2"/>
+    <w:abstractNumId w:val="3"/>
   </w:num>
   <w:num w:numId="3" w16cid:durableId="684327913">
     <w:abstractNumId w:val="0"/>
+  </w:num>
+  <w:num w:numId="4" w16cid:durableId="618949964">
+    <w:abstractNumId w:val="1"/>
   </w:num>
 </w:numbering>
 </file>

</xml_diff>

<commit_message>
today's resource notes 3
</commit_message>
<xml_diff>
--- a/Resources/Links.docx
+++ b/Resources/Links.docx
@@ -34,7 +34,15 @@
     <w:p/>
     <w:p>
       <w:r>
-        <w:t xml:space="preserve">Carroll College Library &amp; Learning Commons  - </w:t>
+        <w:t xml:space="preserve">Carroll College Library &amp; Learning </w:t>
+      </w:r>
+      <w:proofErr w:type="gramStart"/>
+      <w:r>
+        <w:t>Commons  -</w:t>
+      </w:r>
+      <w:proofErr w:type="gramEnd"/>
+      <w:r>
+        <w:t xml:space="preserve"> </w:t>
       </w:r>
       <w:r>
         <w:t>The Fourier Transform Applied to Sound</w:t>
@@ -59,7 +67,15 @@
         </w:numPr>
       </w:pPr>
       <w:r>
-        <w:t>“Any continuous periodic function can be expressed in terms of sines and cosines”</w:t>
+        <w:t xml:space="preserve">“Any continuous periodic function can be expressed in terms of sines and </w:t>
+      </w:r>
+      <w:proofErr w:type="gramStart"/>
+      <w:r>
+        <w:t>cosines</w:t>
+      </w:r>
+      <w:proofErr w:type="gramEnd"/>
+      <w:r>
+        <w:t>”</w:t>
       </w:r>
     </w:p>
     <w:p>
@@ -93,7 +109,15 @@
         </w:numPr>
       </w:pPr>
       <w:r>
-        <w:t>FT takes position over time data/ position over time functions, and turns them</w:t>
+        <w:t xml:space="preserve">FT takes position over time data/ position over time </w:t>
+      </w:r>
+      <w:proofErr w:type="gramStart"/>
+      <w:r>
+        <w:t>functions, and</w:t>
+      </w:r>
+      <w:proofErr w:type="gramEnd"/>
+      <w:r>
+        <w:t xml:space="preserve"> turns them</w:t>
       </w:r>
       <w:r>
         <w:t xml:space="preserve"> into</w:t>
@@ -150,7 +174,15 @@
         <w:t>Fourier</w:t>
       </w:r>
       <w:r>
-        <w:t xml:space="preserve"> transform of an audio file, we wouldn’t see the different notes at different times, we would see all the notes at once.</w:t>
+        <w:t xml:space="preserve"> transform of an audio file, we wouldn’t see the different notes at different times, we </w:t>
+      </w:r>
+      <w:proofErr w:type="gramStart"/>
+      <w:r>
+        <w:t>would</w:t>
+      </w:r>
+      <w:proofErr w:type="gramEnd"/>
+      <w:r>
+        <w:t xml:space="preserve"> see all the notes at once.</w:t>
       </w:r>
     </w:p>
     <w:p>
@@ -174,7 +206,15 @@
     <w:p/>
     <w:p>
       <w:r>
-        <w:t xml:space="preserve">Jeff Heaton  - </w:t>
+        <w:t xml:space="preserve">Jeff </w:t>
+      </w:r>
+      <w:proofErr w:type="gramStart"/>
+      <w:r>
+        <w:t>Heaton  -</w:t>
+      </w:r>
+      <w:proofErr w:type="gramEnd"/>
+      <w:r>
+        <w:t xml:space="preserve"> </w:t>
       </w:r>
       <w:r>
         <w:t>Extract Musical notes from Audio in Python with FFT</w:t>
@@ -254,7 +294,15 @@
     <w:p/>
     <w:p>
       <w:r>
-        <w:t xml:space="preserve">3Blue1Brown  - </w:t>
+        <w:t>3Blue1</w:t>
+      </w:r>
+      <w:proofErr w:type="gramStart"/>
+      <w:r>
+        <w:t>Brown  -</w:t>
+      </w:r>
+      <w:proofErr w:type="gramEnd"/>
+      <w:r>
+        <w:t xml:space="preserve"> </w:t>
       </w:r>
       <w:r>
         <w:t>But what is the Fourier Transform? A visual introduction</w:t>
@@ -294,7 +342,15 @@
     <w:p/>
     <w:p>
       <w:r>
-        <w:t>The Coding Train  - Sound Visualization: Frequency Analysis with FFT</w:t>
+        <w:t xml:space="preserve">The Coding </w:t>
+      </w:r>
+      <w:proofErr w:type="gramStart"/>
+      <w:r>
+        <w:t>Train  -</w:t>
+      </w:r>
+      <w:proofErr w:type="gramEnd"/>
+      <w:r>
+        <w:t xml:space="preserve"> Sound Visualization: Frequency Analysis with FFT</w:t>
       </w:r>
     </w:p>
     <w:p>
@@ -328,7 +384,20 @@
     <w:p/>
     <w:p>
       <w:r>
-        <w:t>Valerio Velardo  - How to Extract the Fourier Transform with Python</w:t>
+        <w:t xml:space="preserve">Valerio </w:t>
+      </w:r>
+      <w:proofErr w:type="spellStart"/>
+      <w:proofErr w:type="gramStart"/>
+      <w:r>
+        <w:t>Velardo</w:t>
+      </w:r>
+      <w:proofErr w:type="spellEnd"/>
+      <w:r>
+        <w:t xml:space="preserve">  -</w:t>
+      </w:r>
+      <w:proofErr w:type="gramEnd"/>
+      <w:r>
+        <w:t xml:space="preserve"> How to Extract the Fourier Transform with Python</w:t>
       </w:r>
     </w:p>
     <w:p>
@@ -361,8 +430,21 @@
     </w:p>
     <w:p/>
     <w:p>
-      <w:r>
-        <w:t xml:space="preserve">Valerio  - Velardo  - Short-Time Fourier Transform Explained Easily </w:t>
+      <w:proofErr w:type="gramStart"/>
+      <w:r>
+        <w:t>Valerio  -</w:t>
+      </w:r>
+      <w:proofErr w:type="gramEnd"/>
+      <w:r>
+        <w:t xml:space="preserve"> </w:t>
+      </w:r>
+      <w:proofErr w:type="spellStart"/>
+      <w:r>
+        <w:t>Velardo</w:t>
+      </w:r>
+      <w:proofErr w:type="spellEnd"/>
+      <w:r>
+        <w:t xml:space="preserve">  - Short-Time Fourier Transform Explained Easily </w:t>
       </w:r>
     </w:p>
     <w:p>
@@ -409,9 +491,22 @@
       </w:r>
     </w:p>
     <w:p>
+      <w:proofErr w:type="gramStart"/>
       <w:r>
         <w:lastRenderedPageBreak/>
-        <w:t>Valerio  - Velardo  - How to Extract Spectrograms from Audio with Python</w:t>
+        <w:t>Valerio  -</w:t>
+      </w:r>
+      <w:proofErr w:type="gramEnd"/>
+      <w:r>
+        <w:t xml:space="preserve"> </w:t>
+      </w:r>
+      <w:proofErr w:type="spellStart"/>
+      <w:r>
+        <w:t>Velardo</w:t>
+      </w:r>
+      <w:proofErr w:type="spellEnd"/>
+      <w:r>
+        <w:t xml:space="preserve">  - How to Extract Spectrograms from Audio with Python</w:t>
       </w:r>
     </w:p>
     <w:p>
@@ -455,7 +550,15 @@
     <w:p/>
     <w:p>
       <w:r>
-        <w:t>Steve Brunton  - Denoising Data with FFT [Python]</w:t>
+        <w:t xml:space="preserve">Steve </w:t>
+      </w:r>
+      <w:proofErr w:type="gramStart"/>
+      <w:r>
+        <w:t>Brunton  -</w:t>
+      </w:r>
+      <w:proofErr w:type="gramEnd"/>
+      <w:r>
+        <w:t xml:space="preserve"> Denoising Data with FFT [Python]</w:t>
       </w:r>
     </w:p>
     <w:p>
@@ -493,6 +596,220 @@
       </w:r>
       <w:r>
         <w:t xml:space="preserve"> the original set before the random noise was added.</w:t>
+      </w:r>
+    </w:p>
+    <w:p/>
+    <w:p>
+      <w:r>
+        <w:t xml:space="preserve">Scale the real part of complex </w:t>
+      </w:r>
+      <w:proofErr w:type="spellStart"/>
+      <w:r>
+        <w:t>numpy</w:t>
+      </w:r>
+      <w:proofErr w:type="spellEnd"/>
+      <w:r>
+        <w:t xml:space="preserve"> </w:t>
+      </w:r>
+      <w:proofErr w:type="gramStart"/>
+      <w:r>
+        <w:t>array</w:t>
+      </w:r>
+      <w:proofErr w:type="gramEnd"/>
+    </w:p>
+    <w:p>
+      <w:hyperlink r:id="rId15" w:history="1">
+        <w:r>
+          <w:rPr>
+            <w:rStyle w:val="Hyperlink"/>
+          </w:rPr>
+          <w:t>https://stackoverflow.com/questions/13567089/scale-the-real-part-of-complex-numpy-array</w:t>
+        </w:r>
+      </w:hyperlink>
+      <w:r>
+        <w:t xml:space="preserve"> </w:t>
+      </w:r>
+    </w:p>
+    <w:p>
+      <w:pPr>
+        <w:pStyle w:val="ListParagraph"/>
+        <w:numPr>
+          <w:ilvl w:val="0"/>
+          <w:numId w:val="4"/>
+        </w:numPr>
+      </w:pPr>
+      <w:proofErr w:type="spellStart"/>
+      <w:r>
+        <w:t>Nparray.real</w:t>
+      </w:r>
+      <w:proofErr w:type="spellEnd"/>
+      <w:r>
+        <w:t xml:space="preserve"> *= </w:t>
+      </w:r>
+      <w:proofErr w:type="spellStart"/>
+      <w:r>
+        <w:t>nparray</w:t>
+      </w:r>
+      <w:proofErr w:type="spellEnd"/>
+    </w:p>
+    <w:p/>
+    <w:p>
+      <w:r>
+        <w:t xml:space="preserve">Short-Time Fourier </w:t>
+      </w:r>
+      <w:proofErr w:type="gramStart"/>
+      <w:r>
+        <w:t>Transform(</w:t>
+      </w:r>
+      <w:proofErr w:type="gramEnd"/>
+      <w:r>
+        <w:t>Advanced Signal Processing Toolkit)</w:t>
+      </w:r>
+    </w:p>
+    <w:p>
+      <w:hyperlink r:id="rId16" w:history="1">
+        <w:r>
+          <w:rPr>
+            <w:rStyle w:val="Hyperlink"/>
+          </w:rPr>
+          <w:t>https://www.ni.com/docs/en-US/bundle/labview-advanced-signal-processing-toolkit-api-ref/page/lvasptconcepts/aspt_stft.html#:~:text=Therefore%2C%20the%20STFT%20is%20a,results%20of%20windowed%20Fourier%20transforms</w:t>
+        </w:r>
+      </w:hyperlink>
+      <w:r>
+        <w:t>.</w:t>
+      </w:r>
+      <w:r>
+        <w:t xml:space="preserve"> </w:t>
+      </w:r>
+    </w:p>
+    <w:p>
+      <w:pPr>
+        <w:pStyle w:val="ListParagraph"/>
+        <w:numPr>
+          <w:ilvl w:val="0"/>
+          <w:numId w:val="4"/>
+        </w:numPr>
+      </w:pPr>
+      <w:r>
+        <w:t>“</w:t>
+      </w:r>
+      <w:r>
+        <w:t>Therefore, the STFT is a function of time and frequency that indicates how the spectral content of a signal evolves over time. A complex-valued, 2-D array called the STFT coefficients stores the results of windowed Fourier transforms.</w:t>
+      </w:r>
+      <w:r>
+        <w:t>”</w:t>
+      </w:r>
+    </w:p>
+    <w:p>
+      <w:pPr>
+        <w:pStyle w:val="ListParagraph"/>
+        <w:numPr>
+          <w:ilvl w:val="0"/>
+          <w:numId w:val="4"/>
+        </w:numPr>
+      </w:pPr>
+      <w:r>
+        <w:t>“</w:t>
+      </w:r>
+      <w:r>
+        <w:t xml:space="preserve">The window length also affects the time resolution and the frequency resolution of the STFT. A </w:t>
+      </w:r>
+      <w:r>
+        <w:rPr>
+          <w:b/>
+          <w:bCs/>
+        </w:rPr>
+        <w:t>narrow window</w:t>
+      </w:r>
+      <w:r>
+        <w:t xml:space="preserve"> </w:t>
+      </w:r>
+      <w:r>
+        <w:rPr>
+          <w:u w:val="single"/>
+        </w:rPr>
+        <w:t>results in a fine time resolution</w:t>
+      </w:r>
+      <w:r>
+        <w:t xml:space="preserve"> </w:t>
+      </w:r>
+      <w:r>
+        <w:rPr>
+          <w:b/>
+          <w:bCs/>
+        </w:rPr>
+        <w:t>but</w:t>
+      </w:r>
+      <w:r>
+        <w:t xml:space="preserve"> a </w:t>
+      </w:r>
+      <w:r>
+        <w:rPr>
+          <w:u w:val="single"/>
+        </w:rPr>
+        <w:t>coarse frequency resolution</w:t>
+      </w:r>
+      <w:r>
+        <w:t xml:space="preserve"> because narrow windows have a short time duration but a wide bandwidth. A </w:t>
+      </w:r>
+      <w:r>
+        <w:rPr>
+          <w:b/>
+          <w:bCs/>
+        </w:rPr>
+        <w:t>wide window</w:t>
+      </w:r>
+      <w:r>
+        <w:t xml:space="preserve"> </w:t>
+      </w:r>
+      <w:r>
+        <w:rPr>
+          <w:u w:val="single"/>
+        </w:rPr>
+        <w:t>results in a fine frequency resolution</w:t>
+      </w:r>
+      <w:r>
+        <w:t xml:space="preserve"> </w:t>
+      </w:r>
+      <w:r>
+        <w:rPr>
+          <w:b/>
+          <w:bCs/>
+        </w:rPr>
+        <w:t>but</w:t>
+      </w:r>
+      <w:r>
+        <w:t xml:space="preserve"> a </w:t>
+      </w:r>
+      <w:r>
+        <w:rPr>
+          <w:u w:val="single"/>
+        </w:rPr>
+        <w:t>coarse time resolution</w:t>
+      </w:r>
+      <w:r>
+        <w:t xml:space="preserve"> because wide windows have a </w:t>
+      </w:r>
+      <w:proofErr w:type="gramStart"/>
+      <w:r>
+        <w:t>long time</w:t>
+      </w:r>
+      <w:proofErr w:type="gramEnd"/>
+      <w:r>
+        <w:t xml:space="preserve"> duration but a narrow frequency bandwidth. This phenomenon is called the window effect. </w:t>
+      </w:r>
+      <w:r>
+        <w:rPr>
+          <w:i/>
+          <w:iCs/>
+        </w:rPr>
+        <w:t>You cannot obtain a fine time resolution and a fine frequency resolution simultaneously using the STFT</w:t>
+      </w:r>
+      <w:r>
+        <w:t>. With a time-invariant window, the STFT has the same time resolution and frequency resolution across the entire time-frequency plane.</w:t>
+      </w:r>
+      <w:r>
+        <w:t>”</w:t>
       </w:r>
     </w:p>
     <w:sectPr>
@@ -623,7 +940,7 @@
   <w:abstractNum w:abstractNumId="1" w15:restartNumberingAfterBreak="0">
     <w:nsid w:val="3AF92C8C"/>
     <w:multiLevelType w:val="hybridMultilevel"/>
-    <w:tmpl w:val="536A6EAE"/>
+    <w:tmpl w:val="4B70922E"/>
     <w:lvl w:ilvl="0" w:tplc="04090001">
       <w:start w:val="1"/>
       <w:numFmt w:val="bullet"/>
@@ -1400,7 +1717,6 @@
   <w:style w:type="character" w:default="1" w:styleId="DefaultParagraphFont">
     <w:name w:val="Default Paragraph Font"/>
     <w:uiPriority w:val="1"/>
-    <w:semiHidden/>
     <w:unhideWhenUsed/>
   </w:style>
   <w:style w:type="table" w:default="1" w:styleId="TableNormal">

</xml_diff>

<commit_message>
today 's resource notes 4
</commit_message>
<xml_diff>
--- a/Resources/Links.docx
+++ b/Resources/Links.docx
@@ -812,6 +812,8 @@
         <w:t>”</w:t>
       </w:r>
     </w:p>
+    <w:p/>
+    <w:p/>
     <w:sectPr>
       <w:pgSz w:w="12240" w:h="15840"/>
       <w:pgMar w:top="720" w:right="720" w:bottom="720" w:left="720" w:header="708" w:footer="708" w:gutter="0"/>
@@ -825,6 +827,119 @@
 <file path=word/numbering.xml><?xml version="1.0" encoding="utf-8"?>
 <w:numbering xmlns:wpc="http://schemas.microsoft.com/office/word/2010/wordprocessingCanvas" xmlns:cx="http://schemas.microsoft.com/office/drawing/2014/chartex" xmlns:cx1="http://schemas.microsoft.com/office/drawing/2015/9/8/chartex" xmlns:cx2="http://schemas.microsoft.com/office/drawing/2015/10/21/chartex" xmlns:cx3="http://schemas.microsoft.com/office/drawing/2016/5/9/chartex" xmlns:cx4="http://schemas.microsoft.com/office/drawing/2016/5/10/chartex" xmlns:cx5="http://schemas.microsoft.com/office/drawing/2016/5/11/chartex" xmlns:cx6="http://schemas.microsoft.com/office/drawing/2016/5/12/chartex" xmlns:cx7="http://schemas.microsoft.com/office/drawing/2016/5/13/chartex" xmlns:cx8="http://schemas.microsoft.com/office/drawing/2016/5/14/chartex" xmlns:mc="http://schemas.openxmlformats.org/markup-compatibility/2006" xmlns:aink="http://schemas.microsoft.com/office/drawing/2016/ink" xmlns:am3d="http://schemas.microsoft.com/office/drawing/2017/model3d" xmlns:o="urn:schemas-microsoft-com:office:office" xmlns:oel="http://schemas.microsoft.com/office/2019/extlst" xmlns:r="http://schemas.openxmlformats.org/officeDocument/2006/relationships" xmlns:m="http://schemas.openxmlformats.org/officeDocument/2006/math" xmlns:v="urn:schemas-microsoft-com:vml" xmlns:wp14="http://schemas.microsoft.com/office/word/2010/wordprocessingDrawing" xmlns:wp="http://schemas.openxmlformats.org/drawingml/2006/wordprocessingDrawing" xmlns:w10="urn:schemas-microsoft-com:office:word" xmlns:w="http://schemas.openxmlformats.org/wordprocessingml/2006/main" xmlns:w14="http://schemas.microsoft.com/office/word/2010/wordml" xmlns:w15="http://schemas.microsoft.com/office/word/2012/wordml" xmlns:w16cex="http://schemas.microsoft.com/office/word/2018/wordml/cex" xmlns:w16cid="http://schemas.microsoft.com/office/word/2016/wordml/cid" xmlns:w16="http://schemas.microsoft.com/office/word/2018/wordml" xmlns:w16sdtdh="http://schemas.microsoft.com/office/word/2020/wordml/sdtdatahash" xmlns:w16se="http://schemas.microsoft.com/office/word/2015/wordml/symex" xmlns:wpg="http://schemas.microsoft.com/office/word/2010/wordprocessingGroup" xmlns:wpi="http://schemas.microsoft.com/office/word/2010/wordprocessingInk" xmlns:wne="http://schemas.microsoft.com/office/word/2006/wordml" xmlns:wps="http://schemas.microsoft.com/office/word/2010/wordprocessingShape" mc:Ignorable="w14 w15 w16se w16cid w16 w16cex w16sdtdh wp14">
   <w:abstractNum w:abstractNumId="0" w15:restartNumberingAfterBreak="0">
+    <w:nsid w:val="10A41C37"/>
+    <w:multiLevelType w:val="hybridMultilevel"/>
+    <w:tmpl w:val="43347F6A"/>
+    <w:lvl w:ilvl="0" w:tplc="04090001">
+      <w:start w:val="1"/>
+      <w:numFmt w:val="bullet"/>
+      <w:lvlText w:val=""/>
+      <w:lvlJc w:val="left"/>
+      <w:pPr>
+        <w:ind w:left="720" w:hanging="360"/>
+      </w:pPr>
+      <w:rPr>
+        <w:rFonts w:ascii="Symbol" w:hAnsi="Symbol" w:hint="default"/>
+      </w:rPr>
+    </w:lvl>
+    <w:lvl w:ilvl="1" w:tplc="04090003" w:tentative="1">
+      <w:start w:val="1"/>
+      <w:numFmt w:val="bullet"/>
+      <w:lvlText w:val="o"/>
+      <w:lvlJc w:val="left"/>
+      <w:pPr>
+        <w:ind w:left="1440" w:hanging="360"/>
+      </w:pPr>
+      <w:rPr>
+        <w:rFonts w:ascii="Courier New" w:hAnsi="Courier New" w:cs="Courier New" w:hint="default"/>
+      </w:rPr>
+    </w:lvl>
+    <w:lvl w:ilvl="2" w:tplc="04090005" w:tentative="1">
+      <w:start w:val="1"/>
+      <w:numFmt w:val="bullet"/>
+      <w:lvlText w:val=""/>
+      <w:lvlJc w:val="left"/>
+      <w:pPr>
+        <w:ind w:left="2160" w:hanging="360"/>
+      </w:pPr>
+      <w:rPr>
+        <w:rFonts w:ascii="Wingdings" w:hAnsi="Wingdings" w:hint="default"/>
+      </w:rPr>
+    </w:lvl>
+    <w:lvl w:ilvl="3" w:tplc="04090001" w:tentative="1">
+      <w:start w:val="1"/>
+      <w:numFmt w:val="bullet"/>
+      <w:lvlText w:val=""/>
+      <w:lvlJc w:val="left"/>
+      <w:pPr>
+        <w:ind w:left="2880" w:hanging="360"/>
+      </w:pPr>
+      <w:rPr>
+        <w:rFonts w:ascii="Symbol" w:hAnsi="Symbol" w:hint="default"/>
+      </w:rPr>
+    </w:lvl>
+    <w:lvl w:ilvl="4" w:tplc="04090003" w:tentative="1">
+      <w:start w:val="1"/>
+      <w:numFmt w:val="bullet"/>
+      <w:lvlText w:val="o"/>
+      <w:lvlJc w:val="left"/>
+      <w:pPr>
+        <w:ind w:left="3600" w:hanging="360"/>
+      </w:pPr>
+      <w:rPr>
+        <w:rFonts w:ascii="Courier New" w:hAnsi="Courier New" w:cs="Courier New" w:hint="default"/>
+      </w:rPr>
+    </w:lvl>
+    <w:lvl w:ilvl="5" w:tplc="04090005" w:tentative="1">
+      <w:start w:val="1"/>
+      <w:numFmt w:val="bullet"/>
+      <w:lvlText w:val=""/>
+      <w:lvlJc w:val="left"/>
+      <w:pPr>
+        <w:ind w:left="4320" w:hanging="360"/>
+      </w:pPr>
+      <w:rPr>
+        <w:rFonts w:ascii="Wingdings" w:hAnsi="Wingdings" w:hint="default"/>
+      </w:rPr>
+    </w:lvl>
+    <w:lvl w:ilvl="6" w:tplc="04090001" w:tentative="1">
+      <w:start w:val="1"/>
+      <w:numFmt w:val="bullet"/>
+      <w:lvlText w:val=""/>
+      <w:lvlJc w:val="left"/>
+      <w:pPr>
+        <w:ind w:left="5040" w:hanging="360"/>
+      </w:pPr>
+      <w:rPr>
+        <w:rFonts w:ascii="Symbol" w:hAnsi="Symbol" w:hint="default"/>
+      </w:rPr>
+    </w:lvl>
+    <w:lvl w:ilvl="7" w:tplc="04090003" w:tentative="1">
+      <w:start w:val="1"/>
+      <w:numFmt w:val="bullet"/>
+      <w:lvlText w:val="o"/>
+      <w:lvlJc w:val="left"/>
+      <w:pPr>
+        <w:ind w:left="5760" w:hanging="360"/>
+      </w:pPr>
+      <w:rPr>
+        <w:rFonts w:ascii="Courier New" w:hAnsi="Courier New" w:cs="Courier New" w:hint="default"/>
+      </w:rPr>
+    </w:lvl>
+    <w:lvl w:ilvl="8" w:tplc="04090005" w:tentative="1">
+      <w:start w:val="1"/>
+      <w:numFmt w:val="bullet"/>
+      <w:lvlText w:val=""/>
+      <w:lvlJc w:val="left"/>
+      <w:pPr>
+        <w:ind w:left="6480" w:hanging="360"/>
+      </w:pPr>
+      <w:rPr>
+        <w:rFonts w:ascii="Wingdings" w:hAnsi="Wingdings" w:hint="default"/>
+      </w:rPr>
+    </w:lvl>
+  </w:abstractNum>
+  <w:abstractNum w:abstractNumId="1" w15:restartNumberingAfterBreak="0">
     <w:nsid w:val="2A9A15DC"/>
     <w:multiLevelType w:val="hybridMultilevel"/>
     <w:tmpl w:val="ECE22A5A"/>
@@ -937,7 +1052,7 @@
       </w:rPr>
     </w:lvl>
   </w:abstractNum>
-  <w:abstractNum w:abstractNumId="1" w15:restartNumberingAfterBreak="0">
+  <w:abstractNum w:abstractNumId="2" w15:restartNumberingAfterBreak="0">
     <w:nsid w:val="3AF92C8C"/>
     <w:multiLevelType w:val="hybridMultilevel"/>
     <w:tmpl w:val="4B70922E"/>
@@ -1050,7 +1165,7 @@
       </w:rPr>
     </w:lvl>
   </w:abstractNum>
-  <w:abstractNum w:abstractNumId="2" w15:restartNumberingAfterBreak="0">
+  <w:abstractNum w:abstractNumId="3" w15:restartNumberingAfterBreak="0">
     <w:nsid w:val="49114C9F"/>
     <w:multiLevelType w:val="hybridMultilevel"/>
     <w:tmpl w:val="69624808"/>
@@ -1163,7 +1278,7 @@
       </w:rPr>
     </w:lvl>
   </w:abstractNum>
-  <w:abstractNum w:abstractNumId="3" w15:restartNumberingAfterBreak="0">
+  <w:abstractNum w:abstractNumId="4" w15:restartNumberingAfterBreak="0">
     <w:nsid w:val="525B2EB3"/>
     <w:multiLevelType w:val="hybridMultilevel"/>
     <w:tmpl w:val="90EE6990"/>
@@ -1277,16 +1392,19 @@
     </w:lvl>
   </w:abstractNum>
   <w:num w:numId="1" w16cid:durableId="83848317">
+    <w:abstractNumId w:val="3"/>
+  </w:num>
+  <w:num w:numId="2" w16cid:durableId="2078479236">
+    <w:abstractNumId w:val="4"/>
+  </w:num>
+  <w:num w:numId="3" w16cid:durableId="684327913">
+    <w:abstractNumId w:val="1"/>
+  </w:num>
+  <w:num w:numId="4" w16cid:durableId="618949964">
     <w:abstractNumId w:val="2"/>
   </w:num>
-  <w:num w:numId="2" w16cid:durableId="2078479236">
-    <w:abstractNumId w:val="3"/>
-  </w:num>
-  <w:num w:numId="3" w16cid:durableId="684327913">
+  <w:num w:numId="5" w16cid:durableId="2054187352">
     <w:abstractNumId w:val="0"/>
-  </w:num>
-  <w:num w:numId="4" w16cid:durableId="618949964">
-    <w:abstractNumId w:val="1"/>
   </w:num>
 </w:numbering>
 </file>

</xml_diff>

<commit_message>
toda's resource notes 5
</commit_message>
<xml_diff>
--- a/Resources/Links.docx
+++ b/Resources/Links.docx
@@ -667,7 +667,7 @@
       </w:r>
     </w:p>
     <w:p>
-      <w:hyperlink r:id="rId16" w:history="1">
+      <w:hyperlink r:id="rId16" w:anchor=":~:text=Therefore%2C%20the%20STFT%20is%20a,results%20of%20windowed%20Fourier%20transforms" w:history="1">
         <w:r>
           <w:rPr>
             <w:rStyle w:val="Hyperlink"/>
@@ -813,6 +813,161 @@
       </w:r>
     </w:p>
     <w:p/>
+    <w:p>
+      <w:r>
+        <w:br w:type="page"/>
+      </w:r>
+    </w:p>
+    <w:p>
+      <w:pPr>
+        <w:rPr>
+          <w:b/>
+          <w:bCs/>
+        </w:rPr>
+      </w:pPr>
+      <w:r>
+        <w:rPr>
+          <w:b/>
+          <w:bCs/>
+        </w:rPr>
+        <w:lastRenderedPageBreak/>
+        <w:t>Library documentation</w:t>
+      </w:r>
+    </w:p>
+    <w:p/>
+    <w:p>
+      <w:proofErr w:type="spellStart"/>
+      <w:r>
+        <w:t>librosa.fft_</w:t>
+      </w:r>
+      <w:proofErr w:type="gramStart"/>
+      <w:r>
+        <w:t>frequencies</w:t>
+      </w:r>
+      <w:proofErr w:type="spellEnd"/>
+      <w:r>
+        <w:t>(</w:t>
+      </w:r>
+      <w:proofErr w:type="gramEnd"/>
+      <w:r>
+        <w:t>)</w:t>
+      </w:r>
+    </w:p>
+    <w:p>
+      <w:hyperlink r:id="rId17" w:history="1">
+        <w:r>
+          <w:rPr>
+            <w:rStyle w:val="Hyperlink"/>
+          </w:rPr>
+          <w:t>https://librosa.org/doc/0.10.1/generated/librosa.fft_frequencies.html#librosa.fft_frequencies</w:t>
+        </w:r>
+      </w:hyperlink>
+      <w:r>
+        <w:t xml:space="preserve"> </w:t>
+      </w:r>
+    </w:p>
+    <w:p/>
+    <w:p>
+      <w:proofErr w:type="spellStart"/>
+      <w:proofErr w:type="gramStart"/>
+      <w:r>
+        <w:t>librosa.stft</w:t>
+      </w:r>
+      <w:proofErr w:type="spellEnd"/>
+      <w:proofErr w:type="gramEnd"/>
+      <w:r>
+        <w:t>()</w:t>
+      </w:r>
+    </w:p>
+    <w:p>
+      <w:hyperlink r:id="rId18" w:history="1">
+        <w:r>
+          <w:rPr>
+            <w:rStyle w:val="Hyperlink"/>
+          </w:rPr>
+          <w:t>https://librosa.org/doc/0.10.1/generated/librosa.stft.html#librosa.stft</w:t>
+        </w:r>
+      </w:hyperlink>
+      <w:r>
+        <w:t xml:space="preserve"> </w:t>
+      </w:r>
+    </w:p>
+    <w:p/>
+    <w:p>
+      <w:proofErr w:type="spellStart"/>
+      <w:proofErr w:type="gramStart"/>
+      <w:r>
+        <w:t>librosa.istft</w:t>
+      </w:r>
+      <w:proofErr w:type="spellEnd"/>
+      <w:proofErr w:type="gramEnd"/>
+      <w:r>
+        <w:t>()</w:t>
+      </w:r>
+    </w:p>
+    <w:p>
+      <w:hyperlink r:id="rId19" w:history="1">
+        <w:r>
+          <w:rPr>
+            <w:rStyle w:val="Hyperlink"/>
+          </w:rPr>
+          <w:t>https://librosa.org/doc/0.10.1/generated/librosa.istft.html#librosa.istft</w:t>
+        </w:r>
+      </w:hyperlink>
+      <w:r>
+        <w:t xml:space="preserve"> </w:t>
+      </w:r>
+    </w:p>
+    <w:p/>
+    <w:p>
+      <w:proofErr w:type="gramStart"/>
+      <w:r>
+        <w:t>scipy.signal</w:t>
+      </w:r>
+      <w:proofErr w:type="gramEnd"/>
+      <w:r>
+        <w:t>.check_COLA()</w:t>
+      </w:r>
+    </w:p>
+    <w:p>
+      <w:hyperlink r:id="rId20" w:history="1">
+        <w:r>
+          <w:rPr>
+            <w:rStyle w:val="Hyperlink"/>
+          </w:rPr>
+          <w:t>https://docs.scipy.org/doc/scipy/reference/generated/scipy.signal.check_COLA.html</w:t>
+        </w:r>
+      </w:hyperlink>
+      <w:r>
+        <w:t xml:space="preserve"> </w:t>
+      </w:r>
+    </w:p>
+    <w:p/>
+    <w:p>
+      <w:proofErr w:type="spellStart"/>
+      <w:proofErr w:type="gramStart"/>
+      <w:r>
+        <w:t>soundfile.Soundfile.read</w:t>
+      </w:r>
+      <w:proofErr w:type="spellEnd"/>
+      <w:proofErr w:type="gramEnd"/>
+      <w:r>
+        <w:t>()</w:t>
+      </w:r>
+    </w:p>
+    <w:p>
+      <w:hyperlink r:id="rId21" w:history="1">
+        <w:r>
+          <w:rPr>
+            <w:rStyle w:val="Hyperlink"/>
+          </w:rPr>
+          <w:t>https://pysoundfile.readthedocs.io/en/latest/#soundfile.SoundFile</w:t>
+        </w:r>
+      </w:hyperlink>
+      <w:r>
+        <w:t xml:space="preserve"> </w:t>
+      </w:r>
+    </w:p>
     <w:p/>
     <w:sectPr>
       <w:pgSz w:w="12240" w:h="15840"/>
@@ -1835,6 +1990,7 @@
   <w:style w:type="character" w:default="1" w:styleId="DefaultParagraphFont">
     <w:name w:val="Default Paragraph Font"/>
     <w:uiPriority w:val="1"/>
+    <w:semiHidden/>
     <w:unhideWhenUsed/>
   </w:style>
   <w:style w:type="table" w:default="1" w:styleId="TableNormal">

</xml_diff>